<commit_message>
complete product upload part
</commit_message>
<xml_diff>
--- a/public/assets/documents/proposal/KEG-IT-2022-F-0062.docx
+++ b/public/assets/documents/proposal/KEG-IT-2022-F-0062.docx
@@ -1,6 +1,6 @@
 
 <file path=word/document.xml><?xml version="1.0" encoding="utf-8"?>
-<w:document xmlns:wpc="http://schemas.microsoft.com/office/word/2010/wordprocessingCanvas" xmlns:cx="http://schemas.microsoft.com/office/drawing/2014/chartex" xmlns:cx1="http://schemas.microsoft.com/office/drawing/2015/9/8/chartex" xmlns:cx2="http://schemas.microsoft.com/office/drawing/2015/10/21/chartex" xmlns:cx3="http://schemas.microsoft.com/office/drawing/2016/5/9/chartex" xmlns:cx4="http://schemas.microsoft.com/office/drawing/2016/5/10/chartex" xmlns:cx5="http://schemas.microsoft.com/office/drawing/2016/5/11/chartex" xmlns:cx6="http://schemas.microsoft.com/office/drawing/2016/5/12/chartex" xmlns:cx7="http://schemas.microsoft.com/office/drawing/2016/5/13/chartex" xmlns:cx8="http://schemas.microsoft.com/office/drawing/2016/5/14/chartex" xmlns:mc="http://schemas.openxmlformats.org/markup-compatibility/2006" xmlns:aink="http://schemas.microsoft.com/office/drawing/2016/ink" xmlns:am3d="http://schemas.microsoft.com/office/drawing/2017/model3d" xmlns:o="urn:schemas-microsoft-com:office:office" xmlns:oel="http://schemas.microsoft.com/office/2019/extlst" xmlns:r="http://schemas.openxmlformats.org/officeDocument/2006/relationships" xmlns:m="http://schemas.openxmlformats.org/officeDocument/2006/math" xmlns:v="urn:schemas-microsoft-com:vml" xmlns:wp14="http://schemas.microsoft.com/office/word/2010/wordprocessingDrawing" xmlns:wp="http://schemas.openxmlformats.org/drawingml/2006/wordprocessingDrawing" xmlns:w10="urn:schemas-microsoft-com:office:word" xmlns:w="http://schemas.openxmlformats.org/wordprocessingml/2006/main" xmlns:w14="http://schemas.microsoft.com/office/word/2010/wordml" xmlns:w15="http://schemas.microsoft.com/office/word/2012/wordml" xmlns:w16cex="http://schemas.microsoft.com/office/word/2018/wordml/cex" xmlns:w16cid="http://schemas.microsoft.com/office/word/2016/wordml/cid" xmlns:w16="http://schemas.microsoft.com/office/word/2018/wordml" xmlns:w16sdtdh="http://schemas.microsoft.com/office/word/2020/wordml/sdtdatahash" xmlns:w16se="http://schemas.microsoft.com/office/word/2015/wordml/symex" xmlns:wpg="http://schemas.microsoft.com/office/word/2010/wordprocessingGroup" xmlns:wpi="http://schemas.microsoft.com/office/word/2010/wordprocessingInk" xmlns:wne="http://schemas.microsoft.com/office/word/2006/wordml" xmlns:wps="http://schemas.microsoft.com/office/word/2010/wordprocessingShape" mc:Ignorable="w14 w15 w16se w16cid w16 w16cex w16sdtdh wp14">
+<w:document xmlns:wpc="http://schemas.microsoft.com/office/word/2010/wordprocessingCanvas" xmlns:cx="http://schemas.microsoft.com/office/drawing/2014/chartex" xmlns:cx1="http://schemas.microsoft.com/office/drawing/2015/9/8/chartex" xmlns:cx2="http://schemas.microsoft.com/office/drawing/2015/10/21/chartex" xmlns:cx3="http://schemas.microsoft.com/office/drawing/2016/5/9/chartex" xmlns:cx4="http://schemas.microsoft.com/office/drawing/2016/5/10/chartex" xmlns:cx5="http://schemas.microsoft.com/office/drawing/2016/5/11/chartex" xmlns:cx6="http://schemas.microsoft.com/office/drawing/2016/5/12/chartex" xmlns:cx7="http://schemas.microsoft.com/office/drawing/2016/5/13/chartex" xmlns:cx8="http://schemas.microsoft.com/office/drawing/2016/5/14/chartex" xmlns:mc="http://schemas.openxmlformats.org/markup-compatibility/2006" xmlns:aink="http://schemas.microsoft.com/office/drawing/2016/ink" xmlns:am3d="http://schemas.microsoft.com/office/drawing/2017/model3d" xmlns:o="urn:schemas-microsoft-com:office:office" xmlns:oel="http://schemas.microsoft.com/office/2019/extlst" xmlns:r="http://schemas.openxmlformats.org/officeDocument/2006/relationships" xmlns:m="http://schemas.openxmlformats.org/officeDocument/2006/math" xmlns:v="urn:schemas-microsoft-com:vml" xmlns:wp14="http://schemas.microsoft.com/office/word/2010/wordprocessingDrawing" xmlns:wp="http://schemas.openxmlformats.org/drawingml/2006/wordprocessingDrawing" xmlns:w10="urn:schemas-microsoft-com:office:word" xmlns:w="http://schemas.openxmlformats.org/wordprocessingml/2006/main" xmlns:w14="http://schemas.microsoft.com/office/word/2010/wordml" xmlns:w15="http://schemas.microsoft.com/office/word/2012/wordml" xmlns:w16cex="http://schemas.microsoft.com/office/word/2018/wordml/cex" xmlns:w16cid="http://schemas.microsoft.com/office/word/2016/wordml/cid" xmlns:w16="http://schemas.microsoft.com/office/word/2018/wordml" xmlns:w16du="http://schemas.microsoft.com/office/word/2023/wordml/word16du" xmlns:w16sdtdh="http://schemas.microsoft.com/office/word/2020/wordml/sdtdatahash" xmlns:w16sdtfl="http://schemas.microsoft.com/office/word/2024/wordml/sdtformatlock" xmlns:w16se="http://schemas.microsoft.com/office/word/2015/wordml/symex" xmlns:wpg="http://schemas.microsoft.com/office/word/2010/wordprocessingGroup" xmlns:wpi="http://schemas.microsoft.com/office/word/2010/wordprocessingInk" xmlns:wne="http://schemas.microsoft.com/office/word/2006/wordml" xmlns:wps="http://schemas.microsoft.com/office/word/2010/wordprocessingShape" mc:Ignorable="w14 w15 w16se w16cid w16 w16cex w16sdtdh w16sdtfl w16du wp14">
   <w:body>
     <w:p>
       <w:pPr>
@@ -77,23 +77,13 @@
           <w:bCs/>
         </w:rPr>
       </w:pPr>
-      <w:proofErr w:type="spellStart"/>
       <w:r>
         <w:rPr>
           <w:rFonts w:cs="Arial"/>
           <w:b/>
           <w:bCs/>
         </w:rPr>
-        <w:t>Dimuth</w:t>
-      </w:r>
-      <w:proofErr w:type="spellEnd"/>
-      <w:r>
-        <w:rPr>
-          <w:rFonts w:cs="Arial"/>
-          <w:b/>
-          <w:bCs/>
-        </w:rPr>
-        <w:t xml:space="preserve"> </w:t>
+        <w:t xml:space="preserve">Dimuth </w:t>
       </w:r>
       <w:proofErr w:type="spellStart"/>
       <w:r>
@@ -273,20 +263,6 @@
           <w:rFonts w:cs="Arial"/>
         </w:rPr>
       </w:pPr>
-    </w:p>
-    <w:p>
-      <w:pPr>
-        <w:jc w:val="center"/>
-        <w:rPr>
-          <w:rFonts w:cs="Arial"/>
-        </w:rPr>
-      </w:pPr>
-      <w:r>
-        <w:rPr>
-          <w:rFonts w:cs="Arial"/>
-        </w:rPr>
-        <w:t>of the</w:t>
-      </w:r>
     </w:p>
     <w:p>
       <w:pPr>
@@ -469,9 +445,13 @@
     <w:sdt>
       <w:sdtPr>
         <w:rPr>
+          <w:rFonts w:ascii="Arial" w:eastAsiaTheme="minorHAnsi" w:hAnsi="Arial" w:cstheme="minorBidi"/>
           <w:color w:val="000000" w:themeColor="text1"/>
+          <w:kern w:val="2"/>
           <w:sz w:val="28"/>
           <w:szCs w:val="28"/>
+          <w:lang w:bidi="si-LK"/>
+          <w14:ligatures w14:val="standardContextual"/>
         </w:rPr>
         <w:id w:val="1949269100"/>
         <w:docPartObj>
@@ -481,16 +461,12 @@
       </w:sdtPr>
       <w:sdtEndPr>
         <w:rPr>
-          <w:rFonts w:ascii="Arial" w:eastAsiaTheme="minorHAnsi" w:hAnsi="Arial" w:cstheme="minorBidi"/>
           <w:b/>
           <w:bCs/>
           <w:noProof/>
           <w:color w:val="auto"/>
-          <w:kern w:val="2"/>
           <w:sz w:val="24"/>
           <w:szCs w:val="24"/>
-          <w:lang w:bidi="si-LK"/>
-          <w14:ligatures w14:val="standardContextual"/>
         </w:rPr>
       </w:sdtEndPr>
       <w:sdtContent>
@@ -2886,8 +2862,8 @@
         </w:rPr>
       </w:pPr>
       <w:bookmarkStart w:id="9" w:name="_Toc192278515"/>
-      <w:bookmarkStart w:id="10" w:name="_Hlk192273801"/>
-      <w:bookmarkStart w:id="11" w:name="_Toc192961993"/>
+      <w:bookmarkStart w:id="10" w:name="_Toc192961993"/>
+      <w:bookmarkStart w:id="11" w:name="_Hlk192273801"/>
       <w:r>
         <w:rPr>
           <w:rFonts w:cs="Arial"/>
@@ -2895,7 +2871,7 @@
         <w:t>MATERIALS AND METHODS</w:t>
       </w:r>
       <w:bookmarkEnd w:id="9"/>
-      <w:bookmarkEnd w:id="11"/>
+      <w:bookmarkEnd w:id="10"/>
     </w:p>
     <w:p>
       <w:pPr>
@@ -2992,7 +2968,7 @@
       <w:bookmarkEnd w:id="14"/>
       <w:bookmarkEnd w:id="15"/>
     </w:p>
-    <w:bookmarkEnd w:id="10"/>
+    <w:bookmarkEnd w:id="11"/>
     <w:p>
       <w:pPr>
         <w:pStyle w:val="ListParagraph"/>
@@ -3150,10 +3126,7 @@
         <w:t>Framework: Bootstrap</w:t>
       </w:r>
       <w:r>
-        <w:t xml:space="preserve">, </w:t>
-      </w:r>
-      <w:r>
-        <w:t>jQuery</w:t>
+        <w:t>, jQuery</w:t>
       </w:r>
     </w:p>
     <w:p>
@@ -6494,13 +6467,7 @@
               <w:rPr>
                 <w:rFonts w:cs="Arial"/>
               </w:rPr>
-              <w:t>3</w:t>
-            </w:r>
-            <w:r>
-              <w:rPr>
-                <w:rFonts w:cs="Arial"/>
-              </w:rPr>
-              <w:t xml:space="preserve"> weeks</w:t>
+              <w:t>3 weeks</w:t>
             </w:r>
           </w:p>
         </w:tc>
@@ -7097,7 +7064,7 @@
 </file>
 
 <file path=word/endnotes.xml><?xml version="1.0" encoding="utf-8"?>
-<w:endnotes xmlns:wpc="http://schemas.microsoft.com/office/word/2010/wordprocessingCanvas" xmlns:cx="http://schemas.microsoft.com/office/drawing/2014/chartex" xmlns:cx1="http://schemas.microsoft.com/office/drawing/2015/9/8/chartex" xmlns:cx2="http://schemas.microsoft.com/office/drawing/2015/10/21/chartex" xmlns:cx3="http://schemas.microsoft.com/office/drawing/2016/5/9/chartex" xmlns:cx4="http://schemas.microsoft.com/office/drawing/2016/5/10/chartex" xmlns:cx5="http://schemas.microsoft.com/office/drawing/2016/5/11/chartex" xmlns:cx6="http://schemas.microsoft.com/office/drawing/2016/5/12/chartex" xmlns:cx7="http://schemas.microsoft.com/office/drawing/2016/5/13/chartex" xmlns:cx8="http://schemas.microsoft.com/office/drawing/2016/5/14/chartex" xmlns:mc="http://schemas.openxmlformats.org/markup-compatibility/2006" xmlns:aink="http://schemas.microsoft.com/office/drawing/2016/ink" xmlns:am3d="http://schemas.microsoft.com/office/drawing/2017/model3d" xmlns:o="urn:schemas-microsoft-com:office:office" xmlns:oel="http://schemas.microsoft.com/office/2019/extlst" xmlns:r="http://schemas.openxmlformats.org/officeDocument/2006/relationships" xmlns:m="http://schemas.openxmlformats.org/officeDocument/2006/math" xmlns:v="urn:schemas-microsoft-com:vml" xmlns:wp14="http://schemas.microsoft.com/office/word/2010/wordprocessingDrawing" xmlns:wp="http://schemas.openxmlformats.org/drawingml/2006/wordprocessingDrawing" xmlns:w10="urn:schemas-microsoft-com:office:word" xmlns:w="http://schemas.openxmlformats.org/wordprocessingml/2006/main" xmlns:w14="http://schemas.microsoft.com/office/word/2010/wordml" xmlns:w15="http://schemas.microsoft.com/office/word/2012/wordml" xmlns:w16cex="http://schemas.microsoft.com/office/word/2018/wordml/cex" xmlns:w16cid="http://schemas.microsoft.com/office/word/2016/wordml/cid" xmlns:w16="http://schemas.microsoft.com/office/word/2018/wordml" xmlns:w16sdtdh="http://schemas.microsoft.com/office/word/2020/wordml/sdtdatahash" xmlns:w16se="http://schemas.microsoft.com/office/word/2015/wordml/symex" xmlns:wpg="http://schemas.microsoft.com/office/word/2010/wordprocessingGroup" xmlns:wpi="http://schemas.microsoft.com/office/word/2010/wordprocessingInk" xmlns:wne="http://schemas.microsoft.com/office/word/2006/wordml" xmlns:wps="http://schemas.microsoft.com/office/word/2010/wordprocessingShape" mc:Ignorable="w14 w15 w16se w16cid w16 w16cex w16sdtdh wp14">
+<w:endnotes xmlns:wpc="http://schemas.microsoft.com/office/word/2010/wordprocessingCanvas" xmlns:cx="http://schemas.microsoft.com/office/drawing/2014/chartex" xmlns:cx1="http://schemas.microsoft.com/office/drawing/2015/9/8/chartex" xmlns:cx2="http://schemas.microsoft.com/office/drawing/2015/10/21/chartex" xmlns:cx3="http://schemas.microsoft.com/office/drawing/2016/5/9/chartex" xmlns:cx4="http://schemas.microsoft.com/office/drawing/2016/5/10/chartex" xmlns:cx5="http://schemas.microsoft.com/office/drawing/2016/5/11/chartex" xmlns:cx6="http://schemas.microsoft.com/office/drawing/2016/5/12/chartex" xmlns:cx7="http://schemas.microsoft.com/office/drawing/2016/5/13/chartex" xmlns:cx8="http://schemas.microsoft.com/office/drawing/2016/5/14/chartex" xmlns:mc="http://schemas.openxmlformats.org/markup-compatibility/2006" xmlns:aink="http://schemas.microsoft.com/office/drawing/2016/ink" xmlns:am3d="http://schemas.microsoft.com/office/drawing/2017/model3d" xmlns:o="urn:schemas-microsoft-com:office:office" xmlns:oel="http://schemas.microsoft.com/office/2019/extlst" xmlns:r="http://schemas.openxmlformats.org/officeDocument/2006/relationships" xmlns:m="http://schemas.openxmlformats.org/officeDocument/2006/math" xmlns:v="urn:schemas-microsoft-com:vml" xmlns:wp14="http://schemas.microsoft.com/office/word/2010/wordprocessingDrawing" xmlns:wp="http://schemas.openxmlformats.org/drawingml/2006/wordprocessingDrawing" xmlns:w10="urn:schemas-microsoft-com:office:word" xmlns:w="http://schemas.openxmlformats.org/wordprocessingml/2006/main" xmlns:w14="http://schemas.microsoft.com/office/word/2010/wordml" xmlns:w15="http://schemas.microsoft.com/office/word/2012/wordml" xmlns:w16cex="http://schemas.microsoft.com/office/word/2018/wordml/cex" xmlns:w16cid="http://schemas.microsoft.com/office/word/2016/wordml/cid" xmlns:w16="http://schemas.microsoft.com/office/word/2018/wordml" xmlns:w16du="http://schemas.microsoft.com/office/word/2023/wordml/word16du" xmlns:w16sdtdh="http://schemas.microsoft.com/office/word/2020/wordml/sdtdatahash" xmlns:w16sdtfl="http://schemas.microsoft.com/office/word/2024/wordml/sdtformatlock" xmlns:w16se="http://schemas.microsoft.com/office/word/2015/wordml/symex" xmlns:wpg="http://schemas.microsoft.com/office/word/2010/wordprocessingGroup" xmlns:wpi="http://schemas.microsoft.com/office/word/2010/wordprocessingInk" xmlns:wne="http://schemas.microsoft.com/office/word/2006/wordml" xmlns:wps="http://schemas.microsoft.com/office/word/2010/wordprocessingShape" mc:Ignorable="w14 w15 w16se w16cid w16 w16cex w16sdtdh w16sdtfl w16du wp14">
   <w:endnote w:type="separator" w:id="-1">
     <w:p>
       <w:pPr>
@@ -7122,7 +7089,7 @@
 </file>
 
 <file path=word/footer1.xml><?xml version="1.0" encoding="utf-8"?>
-<w:ftr xmlns:wpc="http://schemas.microsoft.com/office/word/2010/wordprocessingCanvas" xmlns:cx="http://schemas.microsoft.com/office/drawing/2014/chartex" xmlns:cx1="http://schemas.microsoft.com/office/drawing/2015/9/8/chartex" xmlns:cx2="http://schemas.microsoft.com/office/drawing/2015/10/21/chartex" xmlns:cx3="http://schemas.microsoft.com/office/drawing/2016/5/9/chartex" xmlns:cx4="http://schemas.microsoft.com/office/drawing/2016/5/10/chartex" xmlns:cx5="http://schemas.microsoft.com/office/drawing/2016/5/11/chartex" xmlns:cx6="http://schemas.microsoft.com/office/drawing/2016/5/12/chartex" xmlns:cx7="http://schemas.microsoft.com/office/drawing/2016/5/13/chartex" xmlns:cx8="http://schemas.microsoft.com/office/drawing/2016/5/14/chartex" xmlns:mc="http://schemas.openxmlformats.org/markup-compatibility/2006" xmlns:aink="http://schemas.microsoft.com/office/drawing/2016/ink" xmlns:am3d="http://schemas.microsoft.com/office/drawing/2017/model3d" xmlns:o="urn:schemas-microsoft-com:office:office" xmlns:oel="http://schemas.microsoft.com/office/2019/extlst" xmlns:r="http://schemas.openxmlformats.org/officeDocument/2006/relationships" xmlns:m="http://schemas.openxmlformats.org/officeDocument/2006/math" xmlns:v="urn:schemas-microsoft-com:vml" xmlns:wp14="http://schemas.microsoft.com/office/word/2010/wordprocessingDrawing" xmlns:wp="http://schemas.openxmlformats.org/drawingml/2006/wordprocessingDrawing" xmlns:w10="urn:schemas-microsoft-com:office:word" xmlns:w="http://schemas.openxmlformats.org/wordprocessingml/2006/main" xmlns:w14="http://schemas.microsoft.com/office/word/2010/wordml" xmlns:w15="http://schemas.microsoft.com/office/word/2012/wordml" xmlns:w16cex="http://schemas.microsoft.com/office/word/2018/wordml/cex" xmlns:w16cid="http://schemas.microsoft.com/office/word/2016/wordml/cid" xmlns:w16="http://schemas.microsoft.com/office/word/2018/wordml" xmlns:w16sdtdh="http://schemas.microsoft.com/office/word/2020/wordml/sdtdatahash" xmlns:w16se="http://schemas.microsoft.com/office/word/2015/wordml/symex" xmlns:wpg="http://schemas.microsoft.com/office/word/2010/wordprocessingGroup" xmlns:wpi="http://schemas.microsoft.com/office/word/2010/wordprocessingInk" xmlns:wne="http://schemas.microsoft.com/office/word/2006/wordml" xmlns:wps="http://schemas.microsoft.com/office/word/2010/wordprocessingShape" mc:Ignorable="w14 w15 w16se w16cid w16 w16cex w16sdtdh wp14">
+<w:ftr xmlns:wpc="http://schemas.microsoft.com/office/word/2010/wordprocessingCanvas" xmlns:cx="http://schemas.microsoft.com/office/drawing/2014/chartex" xmlns:cx1="http://schemas.microsoft.com/office/drawing/2015/9/8/chartex" xmlns:cx2="http://schemas.microsoft.com/office/drawing/2015/10/21/chartex" xmlns:cx3="http://schemas.microsoft.com/office/drawing/2016/5/9/chartex" xmlns:cx4="http://schemas.microsoft.com/office/drawing/2016/5/10/chartex" xmlns:cx5="http://schemas.microsoft.com/office/drawing/2016/5/11/chartex" xmlns:cx6="http://schemas.microsoft.com/office/drawing/2016/5/12/chartex" xmlns:cx7="http://schemas.microsoft.com/office/drawing/2016/5/13/chartex" xmlns:cx8="http://schemas.microsoft.com/office/drawing/2016/5/14/chartex" xmlns:mc="http://schemas.openxmlformats.org/markup-compatibility/2006" xmlns:aink="http://schemas.microsoft.com/office/drawing/2016/ink" xmlns:am3d="http://schemas.microsoft.com/office/drawing/2017/model3d" xmlns:o="urn:schemas-microsoft-com:office:office" xmlns:oel="http://schemas.microsoft.com/office/2019/extlst" xmlns:r="http://schemas.openxmlformats.org/officeDocument/2006/relationships" xmlns:m="http://schemas.openxmlformats.org/officeDocument/2006/math" xmlns:v="urn:schemas-microsoft-com:vml" xmlns:wp14="http://schemas.microsoft.com/office/word/2010/wordprocessingDrawing" xmlns:wp="http://schemas.openxmlformats.org/drawingml/2006/wordprocessingDrawing" xmlns:w10="urn:schemas-microsoft-com:office:word" xmlns:w="http://schemas.openxmlformats.org/wordprocessingml/2006/main" xmlns:w14="http://schemas.microsoft.com/office/word/2010/wordml" xmlns:w15="http://schemas.microsoft.com/office/word/2012/wordml" xmlns:w16cex="http://schemas.microsoft.com/office/word/2018/wordml/cex" xmlns:w16cid="http://schemas.microsoft.com/office/word/2016/wordml/cid" xmlns:w16="http://schemas.microsoft.com/office/word/2018/wordml" xmlns:w16du="http://schemas.microsoft.com/office/word/2023/wordml/word16du" xmlns:w16sdtdh="http://schemas.microsoft.com/office/word/2020/wordml/sdtdatahash" xmlns:w16sdtfl="http://schemas.microsoft.com/office/word/2024/wordml/sdtformatlock" xmlns:w16se="http://schemas.microsoft.com/office/word/2015/wordml/symex" xmlns:wpg="http://schemas.microsoft.com/office/word/2010/wordprocessingGroup" xmlns:wpi="http://schemas.microsoft.com/office/word/2010/wordprocessingInk" xmlns:wne="http://schemas.microsoft.com/office/word/2006/wordml" xmlns:wps="http://schemas.microsoft.com/office/word/2010/wordprocessingShape" mc:Ignorable="w14 w15 w16se w16cid w16 w16cex w16sdtdh w16sdtfl w16du wp14">
   <w:p>
     <w:pPr>
       <w:pStyle w:val="Footer"/>
@@ -7184,7 +7151,7 @@
 </file>
 
 <file path=word/footer2.xml><?xml version="1.0" encoding="utf-8"?>
-<w:ftr xmlns:wpc="http://schemas.microsoft.com/office/word/2010/wordprocessingCanvas" xmlns:cx="http://schemas.microsoft.com/office/drawing/2014/chartex" xmlns:cx1="http://schemas.microsoft.com/office/drawing/2015/9/8/chartex" xmlns:cx2="http://schemas.microsoft.com/office/drawing/2015/10/21/chartex" xmlns:cx3="http://schemas.microsoft.com/office/drawing/2016/5/9/chartex" xmlns:cx4="http://schemas.microsoft.com/office/drawing/2016/5/10/chartex" xmlns:cx5="http://schemas.microsoft.com/office/drawing/2016/5/11/chartex" xmlns:cx6="http://schemas.microsoft.com/office/drawing/2016/5/12/chartex" xmlns:cx7="http://schemas.microsoft.com/office/drawing/2016/5/13/chartex" xmlns:cx8="http://schemas.microsoft.com/office/drawing/2016/5/14/chartex" xmlns:mc="http://schemas.openxmlformats.org/markup-compatibility/2006" xmlns:aink="http://schemas.microsoft.com/office/drawing/2016/ink" xmlns:am3d="http://schemas.microsoft.com/office/drawing/2017/model3d" xmlns:o="urn:schemas-microsoft-com:office:office" xmlns:oel="http://schemas.microsoft.com/office/2019/extlst" xmlns:r="http://schemas.openxmlformats.org/officeDocument/2006/relationships" xmlns:m="http://schemas.openxmlformats.org/officeDocument/2006/math" xmlns:v="urn:schemas-microsoft-com:vml" xmlns:wp14="http://schemas.microsoft.com/office/word/2010/wordprocessingDrawing" xmlns:wp="http://schemas.openxmlformats.org/drawingml/2006/wordprocessingDrawing" xmlns:w10="urn:schemas-microsoft-com:office:word" xmlns:w="http://schemas.openxmlformats.org/wordprocessingml/2006/main" xmlns:w14="http://schemas.microsoft.com/office/word/2010/wordml" xmlns:w15="http://schemas.microsoft.com/office/word/2012/wordml" xmlns:w16cex="http://schemas.microsoft.com/office/word/2018/wordml/cex" xmlns:w16cid="http://schemas.microsoft.com/office/word/2016/wordml/cid" xmlns:w16="http://schemas.microsoft.com/office/word/2018/wordml" xmlns:w16sdtdh="http://schemas.microsoft.com/office/word/2020/wordml/sdtdatahash" xmlns:w16se="http://schemas.microsoft.com/office/word/2015/wordml/symex" xmlns:wpg="http://schemas.microsoft.com/office/word/2010/wordprocessingGroup" xmlns:wpi="http://schemas.microsoft.com/office/word/2010/wordprocessingInk" xmlns:wne="http://schemas.microsoft.com/office/word/2006/wordml" xmlns:wps="http://schemas.microsoft.com/office/word/2010/wordprocessingShape" mc:Ignorable="w14 w15 w16se w16cid w16 w16cex w16sdtdh wp14">
+<w:ftr xmlns:wpc="http://schemas.microsoft.com/office/word/2010/wordprocessingCanvas" xmlns:cx="http://schemas.microsoft.com/office/drawing/2014/chartex" xmlns:cx1="http://schemas.microsoft.com/office/drawing/2015/9/8/chartex" xmlns:cx2="http://schemas.microsoft.com/office/drawing/2015/10/21/chartex" xmlns:cx3="http://schemas.microsoft.com/office/drawing/2016/5/9/chartex" xmlns:cx4="http://schemas.microsoft.com/office/drawing/2016/5/10/chartex" xmlns:cx5="http://schemas.microsoft.com/office/drawing/2016/5/11/chartex" xmlns:cx6="http://schemas.microsoft.com/office/drawing/2016/5/12/chartex" xmlns:cx7="http://schemas.microsoft.com/office/drawing/2016/5/13/chartex" xmlns:cx8="http://schemas.microsoft.com/office/drawing/2016/5/14/chartex" xmlns:mc="http://schemas.openxmlformats.org/markup-compatibility/2006" xmlns:aink="http://schemas.microsoft.com/office/drawing/2016/ink" xmlns:am3d="http://schemas.microsoft.com/office/drawing/2017/model3d" xmlns:o="urn:schemas-microsoft-com:office:office" xmlns:oel="http://schemas.microsoft.com/office/2019/extlst" xmlns:r="http://schemas.openxmlformats.org/officeDocument/2006/relationships" xmlns:m="http://schemas.openxmlformats.org/officeDocument/2006/math" xmlns:v="urn:schemas-microsoft-com:vml" xmlns:wp14="http://schemas.microsoft.com/office/word/2010/wordprocessingDrawing" xmlns:wp="http://schemas.openxmlformats.org/drawingml/2006/wordprocessingDrawing" xmlns:w10="urn:schemas-microsoft-com:office:word" xmlns:w="http://schemas.openxmlformats.org/wordprocessingml/2006/main" xmlns:w14="http://schemas.microsoft.com/office/word/2010/wordml" xmlns:w15="http://schemas.microsoft.com/office/word/2012/wordml" xmlns:w16cex="http://schemas.microsoft.com/office/word/2018/wordml/cex" xmlns:w16cid="http://schemas.microsoft.com/office/word/2016/wordml/cid" xmlns:w16="http://schemas.microsoft.com/office/word/2018/wordml" xmlns:w16du="http://schemas.microsoft.com/office/word/2023/wordml/word16du" xmlns:w16sdtdh="http://schemas.microsoft.com/office/word/2020/wordml/sdtdatahash" xmlns:w16sdtfl="http://schemas.microsoft.com/office/word/2024/wordml/sdtformatlock" xmlns:w16se="http://schemas.microsoft.com/office/word/2015/wordml/symex" xmlns:wpg="http://schemas.microsoft.com/office/word/2010/wordprocessingGroup" xmlns:wpi="http://schemas.microsoft.com/office/word/2010/wordprocessingInk" xmlns:wne="http://schemas.microsoft.com/office/word/2006/wordml" xmlns:wps="http://schemas.microsoft.com/office/word/2010/wordprocessingShape" mc:Ignorable="w14 w15 w16se w16cid w16 w16cex w16sdtdh w16sdtfl w16du wp14">
   <w:p>
     <w:pPr>
       <w:pStyle w:val="Footer"/>
@@ -7199,7 +7166,7 @@
 </file>
 
 <file path=word/footnotes.xml><?xml version="1.0" encoding="utf-8"?>
-<w:footnotes xmlns:wpc="http://schemas.microsoft.com/office/word/2010/wordprocessingCanvas" xmlns:cx="http://schemas.microsoft.com/office/drawing/2014/chartex" xmlns:cx1="http://schemas.microsoft.com/office/drawing/2015/9/8/chartex" xmlns:cx2="http://schemas.microsoft.com/office/drawing/2015/10/21/chartex" xmlns:cx3="http://schemas.microsoft.com/office/drawing/2016/5/9/chartex" xmlns:cx4="http://schemas.microsoft.com/office/drawing/2016/5/10/chartex" xmlns:cx5="http://schemas.microsoft.com/office/drawing/2016/5/11/chartex" xmlns:cx6="http://schemas.microsoft.com/office/drawing/2016/5/12/chartex" xmlns:cx7="http://schemas.microsoft.com/office/drawing/2016/5/13/chartex" xmlns:cx8="http://schemas.microsoft.com/office/drawing/2016/5/14/chartex" xmlns:mc="http://schemas.openxmlformats.org/markup-compatibility/2006" xmlns:aink="http://schemas.microsoft.com/office/drawing/2016/ink" xmlns:am3d="http://schemas.microsoft.com/office/drawing/2017/model3d" xmlns:o="urn:schemas-microsoft-com:office:office" xmlns:oel="http://schemas.microsoft.com/office/2019/extlst" xmlns:r="http://schemas.openxmlformats.org/officeDocument/2006/relationships" xmlns:m="http://schemas.openxmlformats.org/officeDocument/2006/math" xmlns:v="urn:schemas-microsoft-com:vml" xmlns:wp14="http://schemas.microsoft.com/office/word/2010/wordprocessingDrawing" xmlns:wp="http://schemas.openxmlformats.org/drawingml/2006/wordprocessingDrawing" xmlns:w10="urn:schemas-microsoft-com:office:word" xmlns:w="http://schemas.openxmlformats.org/wordprocessingml/2006/main" xmlns:w14="http://schemas.microsoft.com/office/word/2010/wordml" xmlns:w15="http://schemas.microsoft.com/office/word/2012/wordml" xmlns:w16cex="http://schemas.microsoft.com/office/word/2018/wordml/cex" xmlns:w16cid="http://schemas.microsoft.com/office/word/2016/wordml/cid" xmlns:w16="http://schemas.microsoft.com/office/word/2018/wordml" xmlns:w16sdtdh="http://schemas.microsoft.com/office/word/2020/wordml/sdtdatahash" xmlns:w16se="http://schemas.microsoft.com/office/word/2015/wordml/symex" xmlns:wpg="http://schemas.microsoft.com/office/word/2010/wordprocessingGroup" xmlns:wpi="http://schemas.microsoft.com/office/word/2010/wordprocessingInk" xmlns:wne="http://schemas.microsoft.com/office/word/2006/wordml" xmlns:wps="http://schemas.microsoft.com/office/word/2010/wordprocessingShape" mc:Ignorable="w14 w15 w16se w16cid w16 w16cex w16sdtdh wp14">
+<w:footnotes xmlns:wpc="http://schemas.microsoft.com/office/word/2010/wordprocessingCanvas" xmlns:cx="http://schemas.microsoft.com/office/drawing/2014/chartex" xmlns:cx1="http://schemas.microsoft.com/office/drawing/2015/9/8/chartex" xmlns:cx2="http://schemas.microsoft.com/office/drawing/2015/10/21/chartex" xmlns:cx3="http://schemas.microsoft.com/office/drawing/2016/5/9/chartex" xmlns:cx4="http://schemas.microsoft.com/office/drawing/2016/5/10/chartex" xmlns:cx5="http://schemas.microsoft.com/office/drawing/2016/5/11/chartex" xmlns:cx6="http://schemas.microsoft.com/office/drawing/2016/5/12/chartex" xmlns:cx7="http://schemas.microsoft.com/office/drawing/2016/5/13/chartex" xmlns:cx8="http://schemas.microsoft.com/office/drawing/2016/5/14/chartex" xmlns:mc="http://schemas.openxmlformats.org/markup-compatibility/2006" xmlns:aink="http://schemas.microsoft.com/office/drawing/2016/ink" xmlns:am3d="http://schemas.microsoft.com/office/drawing/2017/model3d" xmlns:o="urn:schemas-microsoft-com:office:office" xmlns:oel="http://schemas.microsoft.com/office/2019/extlst" xmlns:r="http://schemas.openxmlformats.org/officeDocument/2006/relationships" xmlns:m="http://schemas.openxmlformats.org/officeDocument/2006/math" xmlns:v="urn:schemas-microsoft-com:vml" xmlns:wp14="http://schemas.microsoft.com/office/word/2010/wordprocessingDrawing" xmlns:wp="http://schemas.openxmlformats.org/drawingml/2006/wordprocessingDrawing" xmlns:w10="urn:schemas-microsoft-com:office:word" xmlns:w="http://schemas.openxmlformats.org/wordprocessingml/2006/main" xmlns:w14="http://schemas.microsoft.com/office/word/2010/wordml" xmlns:w15="http://schemas.microsoft.com/office/word/2012/wordml" xmlns:w16cex="http://schemas.microsoft.com/office/word/2018/wordml/cex" xmlns:w16cid="http://schemas.microsoft.com/office/word/2016/wordml/cid" xmlns:w16="http://schemas.microsoft.com/office/word/2018/wordml" xmlns:w16du="http://schemas.microsoft.com/office/word/2023/wordml/word16du" xmlns:w16sdtdh="http://schemas.microsoft.com/office/word/2020/wordml/sdtdatahash" xmlns:w16sdtfl="http://schemas.microsoft.com/office/word/2024/wordml/sdtformatlock" xmlns:w16se="http://schemas.microsoft.com/office/word/2015/wordml/symex" xmlns:wpg="http://schemas.microsoft.com/office/word/2010/wordprocessingGroup" xmlns:wpi="http://schemas.microsoft.com/office/word/2010/wordprocessingInk" xmlns:wne="http://schemas.microsoft.com/office/word/2006/wordml" xmlns:wps="http://schemas.microsoft.com/office/word/2010/wordprocessingShape" mc:Ignorable="w14 w15 w16se w16cid w16 w16cex w16sdtdh w16sdtfl w16du wp14">
   <w:footnote w:type="separator" w:id="-1">
     <w:p>
       <w:pPr>
@@ -7224,7 +7191,7 @@
 </file>
 
 <file path=word/numbering.xml><?xml version="1.0" encoding="utf-8"?>
-<w:numbering xmlns:wpc="http://schemas.microsoft.com/office/word/2010/wordprocessingCanvas" xmlns:cx="http://schemas.microsoft.com/office/drawing/2014/chartex" xmlns:cx1="http://schemas.microsoft.com/office/drawing/2015/9/8/chartex" xmlns:cx2="http://schemas.microsoft.com/office/drawing/2015/10/21/chartex" xmlns:cx3="http://schemas.microsoft.com/office/drawing/2016/5/9/chartex" xmlns:cx4="http://schemas.microsoft.com/office/drawing/2016/5/10/chartex" xmlns:cx5="http://schemas.microsoft.com/office/drawing/2016/5/11/chartex" xmlns:cx6="http://schemas.microsoft.com/office/drawing/2016/5/12/chartex" xmlns:cx7="http://schemas.microsoft.com/office/drawing/2016/5/13/chartex" xmlns:cx8="http://schemas.microsoft.com/office/drawing/2016/5/14/chartex" xmlns:mc="http://schemas.openxmlformats.org/markup-compatibility/2006" xmlns:aink="http://schemas.microsoft.com/office/drawing/2016/ink" xmlns:am3d="http://schemas.microsoft.com/office/drawing/2017/model3d" xmlns:o="urn:schemas-microsoft-com:office:office" xmlns:oel="http://schemas.microsoft.com/office/2019/extlst" xmlns:r="http://schemas.openxmlformats.org/officeDocument/2006/relationships" xmlns:m="http://schemas.openxmlformats.org/officeDocument/2006/math" xmlns:v="urn:schemas-microsoft-com:vml" xmlns:wp14="http://schemas.microsoft.com/office/word/2010/wordprocessingDrawing" xmlns:wp="http://schemas.openxmlformats.org/drawingml/2006/wordprocessingDrawing" xmlns:w10="urn:schemas-microsoft-com:office:word" xmlns:w="http://schemas.openxmlformats.org/wordprocessingml/2006/main" xmlns:w14="http://schemas.microsoft.com/office/word/2010/wordml" xmlns:w15="http://schemas.microsoft.com/office/word/2012/wordml" xmlns:w16cex="http://schemas.microsoft.com/office/word/2018/wordml/cex" xmlns:w16cid="http://schemas.microsoft.com/office/word/2016/wordml/cid" xmlns:w16="http://schemas.microsoft.com/office/word/2018/wordml" xmlns:w16sdtdh="http://schemas.microsoft.com/office/word/2020/wordml/sdtdatahash" xmlns:w16se="http://schemas.microsoft.com/office/word/2015/wordml/symex" xmlns:wpg="http://schemas.microsoft.com/office/word/2010/wordprocessingGroup" xmlns:wpi="http://schemas.microsoft.com/office/word/2010/wordprocessingInk" xmlns:wne="http://schemas.microsoft.com/office/word/2006/wordml" xmlns:wps="http://schemas.microsoft.com/office/word/2010/wordprocessingShape" mc:Ignorable="w14 w15 w16se w16cid w16 w16cex w16sdtdh wp14">
+<w:numbering xmlns:wpc="http://schemas.microsoft.com/office/word/2010/wordprocessingCanvas" xmlns:cx="http://schemas.microsoft.com/office/drawing/2014/chartex" xmlns:cx1="http://schemas.microsoft.com/office/drawing/2015/9/8/chartex" xmlns:cx2="http://schemas.microsoft.com/office/drawing/2015/10/21/chartex" xmlns:cx3="http://schemas.microsoft.com/office/drawing/2016/5/9/chartex" xmlns:cx4="http://schemas.microsoft.com/office/drawing/2016/5/10/chartex" xmlns:cx5="http://schemas.microsoft.com/office/drawing/2016/5/11/chartex" xmlns:cx6="http://schemas.microsoft.com/office/drawing/2016/5/12/chartex" xmlns:cx7="http://schemas.microsoft.com/office/drawing/2016/5/13/chartex" xmlns:cx8="http://schemas.microsoft.com/office/drawing/2016/5/14/chartex" xmlns:mc="http://schemas.openxmlformats.org/markup-compatibility/2006" xmlns:aink="http://schemas.microsoft.com/office/drawing/2016/ink" xmlns:am3d="http://schemas.microsoft.com/office/drawing/2017/model3d" xmlns:o="urn:schemas-microsoft-com:office:office" xmlns:oel="http://schemas.microsoft.com/office/2019/extlst" xmlns:r="http://schemas.openxmlformats.org/officeDocument/2006/relationships" xmlns:m="http://schemas.openxmlformats.org/officeDocument/2006/math" xmlns:v="urn:schemas-microsoft-com:vml" xmlns:wp14="http://schemas.microsoft.com/office/word/2010/wordprocessingDrawing" xmlns:wp="http://schemas.openxmlformats.org/drawingml/2006/wordprocessingDrawing" xmlns:w10="urn:schemas-microsoft-com:office:word" xmlns:w="http://schemas.openxmlformats.org/wordprocessingml/2006/main" xmlns:w14="http://schemas.microsoft.com/office/word/2010/wordml" xmlns:w15="http://schemas.microsoft.com/office/word/2012/wordml" xmlns:w16cex="http://schemas.microsoft.com/office/word/2018/wordml/cex" xmlns:w16cid="http://schemas.microsoft.com/office/word/2016/wordml/cid" xmlns:w16="http://schemas.microsoft.com/office/word/2018/wordml" xmlns:w16du="http://schemas.microsoft.com/office/word/2023/wordml/word16du" xmlns:w16sdtdh="http://schemas.microsoft.com/office/word/2020/wordml/sdtdatahash" xmlns:w16sdtfl="http://schemas.microsoft.com/office/word/2024/wordml/sdtformatlock" xmlns:w16se="http://schemas.microsoft.com/office/word/2015/wordml/symex" xmlns:wpg="http://schemas.microsoft.com/office/word/2010/wordprocessingGroup" xmlns:wpi="http://schemas.microsoft.com/office/word/2010/wordprocessingInk" xmlns:wne="http://schemas.microsoft.com/office/word/2006/wordml" xmlns:wps="http://schemas.microsoft.com/office/word/2010/wordprocessingShape" mc:Ignorable="w14 w15 w16se w16cid w16 w16cex w16sdtdh w16sdtfl w16du wp14">
   <w:abstractNum w:abstractNumId="0" w15:restartNumberingAfterBreak="0">
     <w:nsid w:val="03337B5E"/>
     <w:multiLevelType w:val="multilevel"/>
@@ -12294,7 +12261,7 @@
 </file>
 
 <file path=word/styles.xml><?xml version="1.0" encoding="utf-8"?>
-<w:styles xmlns:mc="http://schemas.openxmlformats.org/markup-compatibility/2006" xmlns:r="http://schemas.openxmlformats.org/officeDocument/2006/relationships" xmlns:w="http://schemas.openxmlformats.org/wordprocessingml/2006/main" xmlns:w14="http://schemas.microsoft.com/office/word/2010/wordml" xmlns:w15="http://schemas.microsoft.com/office/word/2012/wordml" xmlns:w16cex="http://schemas.microsoft.com/office/word/2018/wordml/cex" xmlns:w16cid="http://schemas.microsoft.com/office/word/2016/wordml/cid" xmlns:w16="http://schemas.microsoft.com/office/word/2018/wordml" xmlns:w16sdtdh="http://schemas.microsoft.com/office/word/2020/wordml/sdtdatahash" xmlns:w16se="http://schemas.microsoft.com/office/word/2015/wordml/symex" mc:Ignorable="w14 w15 w16se w16cid w16 w16cex w16sdtdh">
+<w:styles xmlns:mc="http://schemas.openxmlformats.org/markup-compatibility/2006" xmlns:r="http://schemas.openxmlformats.org/officeDocument/2006/relationships" xmlns:w="http://schemas.openxmlformats.org/wordprocessingml/2006/main" xmlns:w14="http://schemas.microsoft.com/office/word/2010/wordml" xmlns:w15="http://schemas.microsoft.com/office/word/2012/wordml" xmlns:w16cex="http://schemas.microsoft.com/office/word/2018/wordml/cex" xmlns:w16cid="http://schemas.microsoft.com/office/word/2016/wordml/cid" xmlns:w16="http://schemas.microsoft.com/office/word/2018/wordml" xmlns:w16du="http://schemas.microsoft.com/office/word/2023/wordml/word16du" xmlns:w16sdtdh="http://schemas.microsoft.com/office/word/2020/wordml/sdtdatahash" xmlns:w16sdtfl="http://schemas.microsoft.com/office/word/2024/wordml/sdtformatlock" xmlns:w16se="http://schemas.microsoft.com/office/word/2015/wordml/symex" mc:Ignorable="w14 w15 w16se w16cid w16 w16cex w16sdtdh w16sdtfl w16du">
   <w:docDefaults>
     <w:rPrDefault>
       <w:rPr>
@@ -12947,6 +12914,7 @@
   <w:style w:type="character" w:default="1" w:styleId="DefaultParagraphFont">
     <w:name w:val="Default Paragraph Font"/>
     <w:uiPriority w:val="1"/>
+    <w:semiHidden/>
     <w:unhideWhenUsed/>
   </w:style>
   <w:style w:type="table" w:default="1" w:styleId="TableNormal">

</xml_diff>